<commit_message>
o hw1 finish, new readings
</commit_message>
<xml_diff>
--- a/Homework/Demore_CSCE686_HW1.docx
+++ b/Homework/Demore_CSCE686_HW1.docx
@@ -72,13 +72,23 @@
           <w:szCs w:val="24"/>
         </w:rPr>
       </w:pPr>
-      <w:r>
-        <w:rPr>
-          <w:rFonts w:ascii="Times New Roman" w:hAnsi="Times New Roman" w:cs="Times New Roman"/>
-          <w:sz w:val="24"/>
-          <w:szCs w:val="24"/>
-        </w:rPr>
-        <w:t>Spr 2020 - Homework 1</w:t>
+      <w:proofErr w:type="spellStart"/>
+      <w:r>
+        <w:rPr>
+          <w:rFonts w:ascii="Times New Roman" w:hAnsi="Times New Roman" w:cs="Times New Roman"/>
+          <w:sz w:val="24"/>
+          <w:szCs w:val="24"/>
+        </w:rPr>
+        <w:t>Spr</w:t>
+      </w:r>
+      <w:proofErr w:type="spellEnd"/>
+      <w:r>
+        <w:rPr>
+          <w:rFonts w:ascii="Times New Roman" w:hAnsi="Times New Roman" w:cs="Times New Roman"/>
+          <w:sz w:val="24"/>
+          <w:szCs w:val="24"/>
+        </w:rPr>
+        <w:t xml:space="preserve"> 2020 - Homework 1</w:t>
       </w:r>
     </w:p>
     <w:p>
@@ -180,6 +190,7 @@
         </w:rPr>
         <w:t>(</w:t>
       </w:r>
+      <w:proofErr w:type="gramStart"/>
       <w:r>
         <w:rPr>
           <w:rFonts w:ascii="MTMI" w:eastAsia="MTMI" w:hAnsi="Times-Bold" w:cs="MTMI"/>
@@ -188,6 +199,7 @@
         </w:rPr>
         <w:t>V,E</w:t>
       </w:r>
+      <w:proofErr w:type="gramEnd"/>
       <w:r>
         <w:rPr>
           <w:rFonts w:ascii="Times-Roman" w:hAnsi="Times-Roman" w:cs="Times-Roman"/>
@@ -296,13 +308,23 @@
         </w:rPr>
         <w:t>∀</w:t>
       </w:r>
-      <w:r>
-        <w:rPr>
-          <w:rFonts w:ascii="MTMI" w:eastAsia="MTMI" w:hAnsi="Times-Bold" w:cs="MTMI"/>
-          <w:sz w:val="20"/>
-          <w:szCs w:val="20"/>
-        </w:rPr>
-        <w:t xml:space="preserve">i, j </w:t>
+      <w:proofErr w:type="spellStart"/>
+      <w:r>
+        <w:rPr>
+          <w:rFonts w:ascii="MTMI" w:eastAsia="MTMI" w:hAnsi="Times-Bold" w:cs="MTMI"/>
+          <w:sz w:val="20"/>
+          <w:szCs w:val="20"/>
+        </w:rPr>
+        <w:t>i</w:t>
+      </w:r>
+      <w:proofErr w:type="spellEnd"/>
+      <w:r>
+        <w:rPr>
+          <w:rFonts w:ascii="MTMI" w:eastAsia="MTMI" w:hAnsi="Times-Bold" w:cs="MTMI"/>
+          <w:sz w:val="20"/>
+          <w:szCs w:val="20"/>
+        </w:rPr>
+        <w:t xml:space="preserve">, j </w:t>
       </w:r>
       <w:r>
         <w:rPr>
@@ -360,13 +382,23 @@
         </w:rPr>
         <w:t>(</w:t>
       </w:r>
-      <w:r>
-        <w:rPr>
-          <w:rFonts w:ascii="MTMI" w:eastAsia="MTMI" w:hAnsi="Times-Bold" w:cs="MTMI"/>
-          <w:sz w:val="20"/>
-          <w:szCs w:val="20"/>
-        </w:rPr>
-        <w:t>i, j</w:t>
+      <w:proofErr w:type="spellStart"/>
+      <w:r>
+        <w:rPr>
+          <w:rFonts w:ascii="MTMI" w:eastAsia="MTMI" w:hAnsi="Times-Bold" w:cs="MTMI"/>
+          <w:sz w:val="20"/>
+          <w:szCs w:val="20"/>
+        </w:rPr>
+        <w:t>i</w:t>
+      </w:r>
+      <w:proofErr w:type="spellEnd"/>
+      <w:r>
+        <w:rPr>
+          <w:rFonts w:ascii="MTMI" w:eastAsia="MTMI" w:hAnsi="Times-Bold" w:cs="MTMI"/>
+          <w:sz w:val="20"/>
+          <w:szCs w:val="20"/>
+        </w:rPr>
+        <w:t>, j</w:t>
       </w:r>
       <w:r>
         <w:rPr>
@@ -598,13 +630,23 @@
         </w:rPr>
         <w:t xml:space="preserve">induced by </w:t>
       </w:r>
-      <w:r>
-        <w:rPr>
-          <w:rFonts w:ascii="MTMI" w:eastAsia="MTMI" w:hAnsi="Times-Bold" w:cs="MTMI"/>
-          <w:sz w:val="20"/>
-          <w:szCs w:val="20"/>
-        </w:rPr>
-        <w:t xml:space="preserve">I </w:t>
+      <w:proofErr w:type="gramStart"/>
+      <w:r>
+        <w:rPr>
+          <w:rFonts w:ascii="MTMI" w:eastAsia="MTMI" w:hAnsi="Times-Bold" w:cs="MTMI"/>
+          <w:sz w:val="20"/>
+          <w:szCs w:val="20"/>
+        </w:rPr>
+        <w:t>I</w:t>
+      </w:r>
+      <w:proofErr w:type="gramEnd"/>
+      <w:r>
+        <w:rPr>
+          <w:rFonts w:ascii="MTMI" w:eastAsia="MTMI" w:hAnsi="Times-Bold" w:cs="MTMI"/>
+          <w:sz w:val="20"/>
+          <w:szCs w:val="20"/>
+        </w:rPr>
+        <w:t xml:space="preserve"> </w:t>
       </w:r>
       <w:r>
         <w:rPr>
@@ -874,13 +916,23 @@
           <w:szCs w:val="20"/>
         </w:rPr>
       </w:pPr>
-      <w:r>
-        <w:rPr>
-          <w:rFonts w:ascii="Times-Roman" w:hAnsi="Times-Roman" w:cs="Times-Roman"/>
-          <w:sz w:val="20"/>
-          <w:szCs w:val="20"/>
-        </w:rPr>
-        <w:t xml:space="preserve">bipartitioning problem. Given a set </w:t>
+      <w:proofErr w:type="spellStart"/>
+      <w:r>
+        <w:rPr>
+          <w:rFonts w:ascii="Times-Roman" w:hAnsi="Times-Roman" w:cs="Times-Roman"/>
+          <w:sz w:val="20"/>
+          <w:szCs w:val="20"/>
+        </w:rPr>
+        <w:t>bipartitioning</w:t>
+      </w:r>
+      <w:proofErr w:type="spellEnd"/>
+      <w:r>
+        <w:rPr>
+          <w:rFonts w:ascii="Times-Roman" w:hAnsi="Times-Roman" w:cs="Times-Roman"/>
+          <w:sz w:val="20"/>
+          <w:szCs w:val="20"/>
+        </w:rPr>
+        <w:t xml:space="preserve"> problem. Given a set </w:t>
       </w:r>
       <w:r>
         <w:rPr>
@@ -960,8 +1012,27 @@
           <w:sz w:val="20"/>
           <w:szCs w:val="20"/>
         </w:rPr>
-        <w:t xml:space="preserve">, . . . , </w:t>
-      </w:r>
+        <w:t xml:space="preserve">, </w:t>
+      </w:r>
+      <w:proofErr w:type="gramStart"/>
+      <w:r>
+        <w:rPr>
+          <w:rFonts w:ascii="Times-Roman" w:hAnsi="Times-Roman" w:cs="Times-Roman"/>
+          <w:sz w:val="20"/>
+          <w:szCs w:val="20"/>
+        </w:rPr>
+        <w:t>. . . ,</w:t>
+      </w:r>
+      <w:proofErr w:type="gramEnd"/>
+      <w:r>
+        <w:rPr>
+          <w:rFonts w:ascii="Times-Roman" w:hAnsi="Times-Roman" w:cs="Times-Roman"/>
+          <w:sz w:val="20"/>
+          <w:szCs w:val="20"/>
+        </w:rPr>
+        <w:t xml:space="preserve"> </w:t>
+      </w:r>
+      <w:proofErr w:type="spellStart"/>
       <w:r>
         <w:rPr>
           <w:rFonts w:ascii="MTMI" w:eastAsia="MTMI" w:hAnsi="Times-Bold" w:cs="MTMI"/>
@@ -976,7 +1047,16 @@
           <w:sz w:val="15"/>
           <w:szCs w:val="15"/>
         </w:rPr>
-        <w:t xml:space="preserve">n </w:t>
+        <w:t>n</w:t>
+      </w:r>
+      <w:proofErr w:type="spellEnd"/>
+      <w:r>
+        <w:rPr>
+          <w:rFonts w:ascii="MTMI" w:eastAsia="MTMI" w:hAnsi="Times-Bold" w:cs="MTMI"/>
+          <w:sz w:val="15"/>
+          <w:szCs w:val="15"/>
+        </w:rPr>
+        <w:t xml:space="preserve"> </w:t>
       </w:r>
       <w:r>
         <w:rPr>
@@ -1160,7 +1240,25 @@
           <w:sz w:val="20"/>
           <w:szCs w:val="20"/>
         </w:rPr>
-        <w:t>Maximum set bipartitioning that consists in maximizing the difference between</w:t>
+        <w:t xml:space="preserve">Maximum set </w:t>
+      </w:r>
+      <w:proofErr w:type="spellStart"/>
+      <w:r>
+        <w:rPr>
+          <w:rFonts w:ascii="Times-Roman" w:hAnsi="Times-Roman" w:cs="Times-Roman"/>
+          <w:sz w:val="20"/>
+          <w:szCs w:val="20"/>
+        </w:rPr>
+        <w:t>bipartitioning</w:t>
+      </w:r>
+      <w:proofErr w:type="spellEnd"/>
+      <w:r>
+        <w:rPr>
+          <w:rFonts w:ascii="Times-Roman" w:hAnsi="Times-Roman" w:cs="Times-Roman"/>
+          <w:sz w:val="20"/>
+          <w:szCs w:val="20"/>
+        </w:rPr>
+        <w:t xml:space="preserve"> that consists in maximizing the difference between</w:t>
       </w:r>
     </w:p>
     <w:p>
@@ -1252,7 +1350,25 @@
           <w:sz w:val="20"/>
           <w:szCs w:val="20"/>
         </w:rPr>
-        <w:t>Minimum set bipartitioning that consists in minimizing the difference between</w:t>
+        <w:t xml:space="preserve">Minimum set </w:t>
+      </w:r>
+      <w:proofErr w:type="spellStart"/>
+      <w:r>
+        <w:rPr>
+          <w:rFonts w:ascii="Times-Roman" w:hAnsi="Times-Roman" w:cs="Times-Roman"/>
+          <w:sz w:val="20"/>
+          <w:szCs w:val="20"/>
+        </w:rPr>
+        <w:t>bipartitioning</w:t>
+      </w:r>
+      <w:proofErr w:type="spellEnd"/>
+      <w:r>
+        <w:rPr>
+          <w:rFonts w:ascii="Times-Roman" w:hAnsi="Times-Roman" w:cs="Times-Roman"/>
+          <w:sz w:val="20"/>
+          <w:szCs w:val="20"/>
+        </w:rPr>
+        <w:t xml:space="preserve"> that consists in minimizing the difference between</w:t>
       </w:r>
     </w:p>
     <w:p>
@@ -1351,7 +1467,25 @@
           <w:szCs w:val="20"/>
         </w:rPr>
         <w:lastRenderedPageBreak/>
-        <w:t>the minimum set bipartitioning problem. Given the following greedy heuristic: sort</w:t>
+        <w:t xml:space="preserve">the minimum set </w:t>
+      </w:r>
+      <w:proofErr w:type="spellStart"/>
+      <w:r>
+        <w:rPr>
+          <w:rFonts w:ascii="Times-Roman" w:hAnsi="Times-Roman" w:cs="Times-Roman"/>
+          <w:sz w:val="20"/>
+          <w:szCs w:val="20"/>
+        </w:rPr>
+        <w:t>bipartitioning</w:t>
+      </w:r>
+      <w:proofErr w:type="spellEnd"/>
+      <w:r>
+        <w:rPr>
+          <w:rFonts w:ascii="Times-Roman" w:hAnsi="Times-Roman" w:cs="Times-Roman"/>
+          <w:sz w:val="20"/>
+          <w:szCs w:val="20"/>
+        </w:rPr>
+        <w:t xml:space="preserve"> problem. Given the following greedy heuristic: sort</w:t>
       </w:r>
     </w:p>
     <w:p>
@@ -1407,6 +1541,7 @@
         </w:rPr>
         <w:t>[</w:t>
       </w:r>
+      <w:proofErr w:type="spellStart"/>
       <w:r>
         <w:rPr>
           <w:rFonts w:ascii="MTMI" w:eastAsia="MTMI" w:hAnsi="Times-Bold" w:cs="MTMI"/>
@@ -1415,6 +1550,7 @@
         </w:rPr>
         <w:t>i</w:t>
       </w:r>
+      <w:proofErr w:type="spellEnd"/>
       <w:r>
         <w:rPr>
           <w:rFonts w:ascii="Times-Roman" w:hAnsi="Times-Roman" w:cs="Times-Roman"/>
@@ -1423,13 +1559,23 @@
         </w:rPr>
         <w:t xml:space="preserve">] with </w:t>
       </w:r>
-      <w:r>
-        <w:rPr>
-          <w:rFonts w:ascii="MTMI" w:eastAsia="MTMI" w:hAnsi="Times-Bold" w:cs="MTMI"/>
-          <w:sz w:val="20"/>
-          <w:szCs w:val="20"/>
-        </w:rPr>
-        <w:t xml:space="preserve">i </w:t>
+      <w:proofErr w:type="spellStart"/>
+      <w:r>
+        <w:rPr>
+          <w:rFonts w:ascii="MTMI" w:eastAsia="MTMI" w:hAnsi="Times-Bold" w:cs="MTMI"/>
+          <w:sz w:val="20"/>
+          <w:szCs w:val="20"/>
+        </w:rPr>
+        <w:t>i</w:t>
+      </w:r>
+      <w:proofErr w:type="spellEnd"/>
+      <w:r>
+        <w:rPr>
+          <w:rFonts w:ascii="MTMI" w:eastAsia="MTMI" w:hAnsi="Times-Bold" w:cs="MTMI"/>
+          <w:sz w:val="20"/>
+          <w:szCs w:val="20"/>
+        </w:rPr>
+        <w:t xml:space="preserve"> </w:t>
       </w:r>
       <w:r>
         <w:rPr>
@@ -1445,7 +1591,16 @@
           <w:sz w:val="20"/>
           <w:szCs w:val="20"/>
         </w:rPr>
-        <w:t xml:space="preserve">1 to </w:t>
+        <w:t xml:space="preserve">1 </w:t>
+      </w:r>
+      <w:proofErr w:type="spellStart"/>
+      <w:r>
+        <w:rPr>
+          <w:rFonts w:ascii="Times-Roman" w:hAnsi="Times-Roman" w:cs="Times-Roman"/>
+          <w:sz w:val="20"/>
+          <w:szCs w:val="20"/>
+        </w:rPr>
+        <w:t xml:space="preserve">to </w:t>
       </w:r>
       <w:r>
         <w:rPr>
@@ -1455,6 +1610,7 @@
         </w:rPr>
         <w:t>n</w:t>
       </w:r>
+      <w:proofErr w:type="spellEnd"/>
       <w:r>
         <w:rPr>
           <w:rFonts w:ascii="Times-Roman" w:hAnsi="Times-Roman" w:cs="Times-Roman"/>
@@ -1561,7 +1717,23 @@
           <w:sz w:val="24"/>
           <w:szCs w:val="24"/>
         </w:rPr>
-        <w:t xml:space="preserve"> NP-hard. </w:t>
+        <w:t xml:space="preserve"> NP-hard</w:t>
+      </w:r>
+      <w:r>
+        <w:rPr>
+          <w:rFonts w:ascii="Times New Roman" w:hAnsi="Times New Roman" w:cs="Times New Roman"/>
+          <w:sz w:val="24"/>
+          <w:szCs w:val="24"/>
+        </w:rPr>
+        <w:t>, because they can both be reduced from the subset sum problem, which is NP-complete</w:t>
+      </w:r>
+      <w:r>
+        <w:rPr>
+          <w:rFonts w:ascii="Times New Roman" w:hAnsi="Times New Roman" w:cs="Times New Roman"/>
+          <w:sz w:val="24"/>
+          <w:szCs w:val="24"/>
+        </w:rPr>
+        <w:t xml:space="preserve">. </w:t>
       </w:r>
     </w:p>
     <w:p>
@@ -1595,7 +1767,41 @@
           <w:sz w:val="24"/>
           <w:szCs w:val="24"/>
         </w:rPr>
-        <w:t xml:space="preserve"> results in an algorithm with time complexity O(n log n).</w:t>
+        <w:t xml:space="preserve"> results in an algorithm with time complexity </w:t>
+      </w:r>
+      <w:proofErr w:type="gramStart"/>
+      <w:r>
+        <w:rPr>
+          <w:rFonts w:ascii="Times New Roman" w:hAnsi="Times New Roman" w:cs="Times New Roman"/>
+          <w:sz w:val="24"/>
+          <w:szCs w:val="24"/>
+        </w:rPr>
+        <w:t>O(</w:t>
+      </w:r>
+      <w:proofErr w:type="gramEnd"/>
+      <w:r>
+        <w:rPr>
+          <w:rFonts w:ascii="Times New Roman" w:hAnsi="Times New Roman" w:cs="Times New Roman"/>
+          <w:sz w:val="24"/>
+          <w:szCs w:val="24"/>
+        </w:rPr>
+        <w:t>n log n)</w:t>
+      </w:r>
+      <w:r>
+        <w:rPr>
+          <w:rFonts w:ascii="Times New Roman" w:hAnsi="Times New Roman" w:cs="Times New Roman"/>
+          <w:sz w:val="24"/>
+          <w:szCs w:val="24"/>
+        </w:rPr>
+        <w:t>, because it iterates through all of the numbers in decreasing order</w:t>
+      </w:r>
+      <w:r>
+        <w:rPr>
+          <w:rFonts w:ascii="Times New Roman" w:hAnsi="Times New Roman" w:cs="Times New Roman"/>
+          <w:sz w:val="24"/>
+          <w:szCs w:val="24"/>
+        </w:rPr>
+        <w:t>.</w:t>
       </w:r>
     </w:p>
     <w:sectPr>

</xml_diff>